<commit_message>
formatting changes to sensitivity analysis output
</commit_message>
<xml_diff>
--- a/model_sens_an_N1.docx
+++ b/model_sens_an_N1.docx
@@ -72,10 +72,10 @@
       <w:pPr>
         <w:pStyle w:val="Heading2"/>
       </w:pPr>
-      <w:bookmarkStart w:id="21" w:name="n1-preview-effect-for-all-languages-ffd"/>
+      <w:bookmarkStart w:id="21" w:name="mean-n1-preview-effect-for-all-languages-ffd"/>
       <w:bookmarkEnd w:id="21"/>
       <w:r>
-        <w:t xml:space="preserve">N+1 preview effect for all languages [FFD]</w:t>
+        <w:t xml:space="preserve">Mean N+1 Preview Effect for All Languages [FFD]</w:t>
       </w:r>
     </w:p>
     <w:tbl>
@@ -108,7 +108,7 @@
                 <m:rPr>
                   <m:sty m:val="p"/>
                 </m:rPr>
-                <m:t>μ</m:t>
+                <m:t>θ</m:t>
               </m:r>
             </m:oMath>
           </w:p>
@@ -164,7 +164,7 @@
                 <m:rPr>
                   <m:sty m:val="p"/>
                 </m:rPr>
-                <m:t>μ</m:t>
+                <m:t>θ</m:t>
               </m:r>
             </m:oMath>
             <w:r>
@@ -676,10 +676,10 @@
       <w:pPr>
         <w:pStyle w:val="Heading2"/>
       </w:pPr>
-      <w:bookmarkStart w:id="22" w:name="n1-preview-effect-for-all-languages-sfd"/>
+      <w:bookmarkStart w:id="22" w:name="mean-n1-preview-effect-for-all-languages-sfd"/>
       <w:bookmarkEnd w:id="22"/>
       <w:r>
-        <w:t xml:space="preserve">N+1 preview effect for all languages [SFD]</w:t>
+        <w:t xml:space="preserve">Mean N+1 Preview Effect for All Languages [SFD]</w:t>
       </w:r>
     </w:p>
     <w:tbl>
@@ -712,7 +712,7 @@
                 <m:rPr>
                   <m:sty m:val="p"/>
                 </m:rPr>
-                <m:t>μ</m:t>
+                <m:t>θ</m:t>
               </m:r>
             </m:oMath>
           </w:p>
@@ -768,7 +768,7 @@
                 <m:rPr>
                   <m:sty m:val="p"/>
                 </m:rPr>
-                <m:t>μ</m:t>
+                <m:t>θ</m:t>
               </m:r>
             </m:oMath>
             <w:r>
@@ -1280,10 +1280,10 @@
       <w:pPr>
         <w:pStyle w:val="Heading2"/>
       </w:pPr>
-      <w:bookmarkStart w:id="23" w:name="n1-preview-effect-for-all-languages-gd"/>
+      <w:bookmarkStart w:id="23" w:name="mean-n1-preview-effect-for-all-languages-gd"/>
       <w:bookmarkEnd w:id="23"/>
       <w:r>
-        <w:t xml:space="preserve">N+1 preview effect for all languages [GD]</w:t>
+        <w:t xml:space="preserve">Mean N+1 Preview Effect for All Languages [GD]</w:t>
       </w:r>
     </w:p>
     <w:tbl>
@@ -1316,7 +1316,7 @@
                 <m:rPr>
                   <m:sty m:val="p"/>
                 </m:rPr>
-                <m:t>μ</m:t>
+                <m:t>θ</m:t>
               </m:r>
             </m:oMath>
           </w:p>
@@ -1372,7 +1372,7 @@
                 <m:rPr>
                   <m:sty m:val="p"/>
                 </m:rPr>
-                <m:t>μ</m:t>
+                <m:t>θ</m:t>
               </m:r>
             </m:oMath>
             <w:r>
@@ -1884,10 +1884,10 @@
       <w:pPr>
         <w:pStyle w:val="Heading2"/>
       </w:pPr>
-      <w:bookmarkStart w:id="24" w:name="n1-preview-effect-for-all-languages-tvt"/>
+      <w:bookmarkStart w:id="24" w:name="mean-n1-preview-effect-for-all-languages-tvt"/>
       <w:bookmarkEnd w:id="24"/>
       <w:r>
-        <w:t xml:space="preserve">N+1 preview effect for all languages [TVT]</w:t>
+        <w:t xml:space="preserve">Mean N+1 Preview Effect for All Languages [TVT]</w:t>
       </w:r>
     </w:p>
     <w:tbl>
@@ -1920,7 +1920,7 @@
                 <m:rPr>
                   <m:sty m:val="p"/>
                 </m:rPr>
-                <m:t>μ</m:t>
+                <m:t>θ</m:t>
               </m:r>
             </m:oMath>
           </w:p>
@@ -1976,7 +1976,7 @@
                 <m:rPr>
                   <m:sty m:val="p"/>
                 </m:rPr>
-                <m:t>μ</m:t>
+                <m:t>θ</m:t>
               </m:r>
             </m:oMath>
             <w:r>
@@ -2488,10 +2488,10 @@
       <w:pPr>
         <w:pStyle w:val="Heading2"/>
       </w:pPr>
-      <w:bookmarkStart w:id="25" w:name="n1-preview-effect-for-alphabetical-studies-ffd"/>
+      <w:bookmarkStart w:id="25" w:name="mean-n1-preview-effect-for-alphabetical-studies-ffd"/>
       <w:bookmarkEnd w:id="25"/>
       <w:r>
-        <w:t xml:space="preserve">N+1 preview effect for alphabetical studies [FFD]</w:t>
+        <w:t xml:space="preserve">Mean N+1 Preview Effect for Alphabetical Studies [FFD]</w:t>
       </w:r>
     </w:p>
     <w:tbl>
@@ -2524,7 +2524,7 @@
                 <m:rPr>
                   <m:sty m:val="p"/>
                 </m:rPr>
-                <m:t>μ</m:t>
+                <m:t>θ</m:t>
               </m:r>
             </m:oMath>
           </w:p>
@@ -2580,7 +2580,7 @@
                 <m:rPr>
                   <m:sty m:val="p"/>
                 </m:rPr>
-                <m:t>μ</m:t>
+                <m:t>θ</m:t>
               </m:r>
             </m:oMath>
             <w:r>
@@ -3092,10 +3092,10 @@
       <w:pPr>
         <w:pStyle w:val="Heading2"/>
       </w:pPr>
-      <w:bookmarkStart w:id="26" w:name="n1-preview-effect-for-alphabetical-studies-sfd"/>
+      <w:bookmarkStart w:id="26" w:name="mean-n1-preview-effect-for-alphabetical-studies-sfd"/>
       <w:bookmarkEnd w:id="26"/>
       <w:r>
-        <w:t xml:space="preserve">N+1 preview effect for alphabetical studies [SFD]</w:t>
+        <w:t xml:space="preserve">Mean N+1 Preview Effect for Alphabetical Studies [SFD]</w:t>
       </w:r>
     </w:p>
     <w:tbl>
@@ -3128,7 +3128,7 @@
                 <m:rPr>
                   <m:sty m:val="p"/>
                 </m:rPr>
-                <m:t>μ</m:t>
+                <m:t>θ</m:t>
               </m:r>
             </m:oMath>
           </w:p>
@@ -3184,7 +3184,7 @@
                 <m:rPr>
                   <m:sty m:val="p"/>
                 </m:rPr>
-                <m:t>μ</m:t>
+                <m:t>θ</m:t>
               </m:r>
             </m:oMath>
             <w:r>
@@ -3696,10 +3696,10 @@
       <w:pPr>
         <w:pStyle w:val="Heading2"/>
       </w:pPr>
-      <w:bookmarkStart w:id="27" w:name="n1-preview-effect-for-alphabetical-studies-gd"/>
+      <w:bookmarkStart w:id="27" w:name="mean-n1-preview-effect-for-alphabetical-studies-gd"/>
       <w:bookmarkEnd w:id="27"/>
       <w:r>
-        <w:t xml:space="preserve">N+1 preview effect for alphabetical studies [GD]</w:t>
+        <w:t xml:space="preserve">Mean N+1 Preview Effect for Alphabetical Studies [GD]</w:t>
       </w:r>
     </w:p>
     <w:tbl>
@@ -3732,7 +3732,7 @@
                 <m:rPr>
                   <m:sty m:val="p"/>
                 </m:rPr>
-                <m:t>μ</m:t>
+                <m:t>θ</m:t>
               </m:r>
             </m:oMath>
           </w:p>
@@ -3788,7 +3788,7 @@
                 <m:rPr>
                   <m:sty m:val="p"/>
                 </m:rPr>
-                <m:t>μ</m:t>
+                <m:t>θ</m:t>
               </m:r>
             </m:oMath>
             <w:r>
@@ -4300,10 +4300,10 @@
       <w:pPr>
         <w:pStyle w:val="Heading2"/>
       </w:pPr>
-      <w:bookmarkStart w:id="28" w:name="n1-preview-effect-for-alphabetical-studies-tvt"/>
+      <w:bookmarkStart w:id="28" w:name="mean-n1-preview-effect-for-alphabetical-studies-tvt"/>
       <w:bookmarkEnd w:id="28"/>
       <w:r>
-        <w:t xml:space="preserve">N+1 preview effect for alphabetical studies [TVT]</w:t>
+        <w:t xml:space="preserve">Mean N+1 Preview Effect for Alphabetical Studies [TVT]</w:t>
       </w:r>
     </w:p>
     <w:tbl>
@@ -4336,7 +4336,7 @@
                 <m:rPr>
                   <m:sty m:val="p"/>
                 </m:rPr>
-                <m:t>μ</m:t>
+                <m:t>θ</m:t>
               </m:r>
             </m:oMath>
           </w:p>
@@ -4392,7 +4392,7 @@
                 <m:rPr>
                   <m:sty m:val="p"/>
                 </m:rPr>
-                <m:t>μ</m:t>
+                <m:t>θ</m:t>
               </m:r>
             </m:oMath>
             <w:r>
@@ -4904,10 +4904,10 @@
       <w:pPr>
         <w:pStyle w:val="Heading2"/>
       </w:pPr>
-      <w:bookmarkStart w:id="29" w:name="n1-preview-effect-for-chinese-studies-ffd"/>
+      <w:bookmarkStart w:id="29" w:name="mean-n1-preview-effect-for-chinese-studies-ffd"/>
       <w:bookmarkEnd w:id="29"/>
       <w:r>
-        <w:t xml:space="preserve">N+1 preview effect for Chinese studies [FFD]</w:t>
+        <w:t xml:space="preserve">Mean N+1 Preview Effect for Chinese Studies [FFD]</w:t>
       </w:r>
     </w:p>
     <w:tbl>
@@ -4940,7 +4940,7 @@
                 <m:rPr>
                   <m:sty m:val="p"/>
                 </m:rPr>
-                <m:t>μ</m:t>
+                <m:t>θ</m:t>
               </m:r>
             </m:oMath>
           </w:p>
@@ -4996,7 +4996,7 @@
                 <m:rPr>
                   <m:sty m:val="p"/>
                 </m:rPr>
-                <m:t>μ</m:t>
+                <m:t>θ</m:t>
               </m:r>
             </m:oMath>
             <w:r>
@@ -5508,10 +5508,10 @@
       <w:pPr>
         <w:pStyle w:val="Heading2"/>
       </w:pPr>
-      <w:bookmarkStart w:id="30" w:name="n1-preview-effect-for-chinese-studies-sfd"/>
+      <w:bookmarkStart w:id="30" w:name="mean-n1-preview-effect-for-chinese-studies-sfd"/>
       <w:bookmarkEnd w:id="30"/>
       <w:r>
-        <w:t xml:space="preserve">N+1 preview effect for Chinese studies [SFD]</w:t>
+        <w:t xml:space="preserve">Mean N+1 Preview Effect for Chinese Studies [SFD]</w:t>
       </w:r>
     </w:p>
     <w:tbl>
@@ -5544,7 +5544,7 @@
                 <m:rPr>
                   <m:sty m:val="p"/>
                 </m:rPr>
-                <m:t>μ</m:t>
+                <m:t>θ</m:t>
               </m:r>
             </m:oMath>
           </w:p>
@@ -5600,7 +5600,7 @@
                 <m:rPr>
                   <m:sty m:val="p"/>
                 </m:rPr>
-                <m:t>μ</m:t>
+                <m:t>θ</m:t>
               </m:r>
             </m:oMath>
             <w:r>
@@ -6112,10 +6112,10 @@
       <w:pPr>
         <w:pStyle w:val="Heading2"/>
       </w:pPr>
-      <w:bookmarkStart w:id="31" w:name="n1-preview-effect-for-chinese-studies-tvt"/>
+      <w:bookmarkStart w:id="31" w:name="mean-n1-preview-effect-for-chinese-studies-gd"/>
       <w:bookmarkEnd w:id="31"/>
       <w:r>
-        <w:t xml:space="preserve">N+1 preview effect for Chinese studies [TVT]</w:t>
+        <w:t xml:space="preserve">Mean N+1 Preview Effect for Chinese Studies [GD]</w:t>
       </w:r>
     </w:p>
     <w:tbl>
@@ -6148,7 +6148,7 @@
                 <m:rPr>
                   <m:sty m:val="p"/>
                 </m:rPr>
-                <m:t>μ</m:t>
+                <m:t>θ</m:t>
               </m:r>
             </m:oMath>
           </w:p>
@@ -6204,7 +6204,7 @@
                 <m:rPr>
                   <m:sty m:val="p"/>
                 </m:rPr>
-                <m:t>μ</m:t>
+                <m:t>θ</m:t>
               </m:r>
             </m:oMath>
             <w:r>
@@ -6805,7 +6805,7 @@
     </w:lvl>
   </w:abstractNum>
   <w:abstractNum w:abstractNumId="990">
-    <w:nsid w:val="335b585d"/>
+    <w:nsid w:val="3afce817"/>
     <w:multiLevelType w:val="multilevel"/>
     <w:lvl w:ilvl="0">
       <w:numFmt w:val="bullet"/>

</xml_diff>

<commit_message>
added graphs to sensitivity output
</commit_message>
<xml_diff>
--- a/model_sens_an_N1.docx
+++ b/model_sens_an_N1.docx
@@ -6710,6 +6710,50 @@
       </m:oMath>
       <w:r>
         <w:t xml:space="preserve">). The priors in bold are the ones on which the results in the paper are based.</w:t>
+      </w:r>
+    </w:p>
+    <w:p>
+      <w:r>
+        <w:drawing>
+          <wp:inline>
+            <wp:extent cx="5440680" cy="2419004"/>
+            <wp:effectExtent b="0" l="0" r="0" t="0"/>
+            <wp:docPr descr="" id="1" name="Picture"/>
+            <a:graphic>
+              <a:graphicData uri="http://schemas.openxmlformats.org/drawingml/2006/picture">
+                <pic:pic>
+                  <pic:nvPicPr>
+                    <pic:cNvPr descr="model_sens_an_N1_files/figure-docx/unnamed-chunk-4-1.png" id="0" name="Picture"/>
+                    <pic:cNvPicPr>
+                      <a:picLocks noChangeArrowheads="1" noChangeAspect="1"/>
+                    </pic:cNvPicPr>
+                  </pic:nvPicPr>
+                  <pic:blipFill>
+                    <a:blip r:embed="rId32"/>
+                    <a:stretch>
+                      <a:fillRect/>
+                    </a:stretch>
+                  </pic:blipFill>
+                  <pic:spPr bwMode="auto">
+                    <a:xfrm>
+                      <a:off x="0" y="0"/>
+                      <a:ext cx="5440680" cy="2419004"/>
+                    </a:xfrm>
+                    <a:prstGeom prst="rect">
+                      <a:avLst/>
+                    </a:prstGeom>
+                    <a:noFill/>
+                    <a:ln w="9525">
+                      <a:noFill/>
+                      <a:headEnd/>
+                      <a:tailEnd/>
+                    </a:ln>
+                  </pic:spPr>
+                </pic:pic>
+              </a:graphicData>
+            </a:graphic>
+          </wp:inline>
+        </w:drawing>
       </w:r>
     </w:p>
     <w:sectPr/>
@@ -6805,7 +6849,7 @@
     </w:lvl>
   </w:abstractNum>
   <w:abstractNum w:abstractNumId="990">
-    <w:nsid w:val="3afce817"/>
+    <w:nsid w:val="5bc5e992"/>
     <w:multiLevelType w:val="multilevel"/>
     <w:lvl w:ilvl="0">
       <w:numFmt w:val="bullet"/>

</xml_diff>